<commit_message>
Motion estimation is completed！
</commit_message>
<xml_diff>
--- a/Semi-Direct Visual Odometry and Mapping with RGB-D Camera-v.docx
+++ b/Semi-Direct Visual Odometry and Mapping with RGB-D Camera-v.docx
@@ -4356,10 +4356,10 @@
             <v:path o:extrusionok="f" gradientshapeok="t" o:connecttype="rect"/>
             <o:lock v:ext="edit" aspectratio="t"/>
           </v:shapetype>
-          <v:shape id="_x0000_i1027" type="#_x0000_t75" style="width:11.7pt;height:14.25pt" o:ole="">
+          <v:shape id="_x0000_i1027" type="#_x0000_t75" style="width:12pt;height:14.25pt" o:ole="">
             <v:imagedata r:id="rId9" o:title=""/>
           </v:shape>
-          <o:OLEObject Type="Embed" ProgID="Equation.DSMT4" ShapeID="_x0000_i1027" DrawAspect="Content" ObjectID="_1558816863" r:id="rId10"/>
+          <o:OLEObject Type="Embed" ProgID="Equation.DSMT4" ShapeID="_x0000_i1027" DrawAspect="Content" ObjectID="_1558883728" r:id="rId10"/>
         </w:object>
       </w:r>
       <w:r>
@@ -4395,10 +4395,10 @@
           <w:szCs w:val="20"/>
         </w:rPr>
         <w:object w:dxaOrig="320" w:dyaOrig="279" w14:anchorId="0959879F">
-          <v:shape id="_x0000_i1028" type="#_x0000_t75" style="width:15.9pt;height:14.25pt" o:ole="">
+          <v:shape id="_x0000_i1028" type="#_x0000_t75" style="width:15.75pt;height:14.25pt" o:ole="">
             <v:imagedata r:id="rId11" o:title=""/>
           </v:shape>
-          <o:OLEObject Type="Embed" ProgID="Equation.DSMT4" ShapeID="_x0000_i1028" DrawAspect="Content" ObjectID="_1558816864" r:id="rId12"/>
+          <o:OLEObject Type="Embed" ProgID="Equation.DSMT4" ShapeID="_x0000_i1028" DrawAspect="Content" ObjectID="_1558883729" r:id="rId12"/>
         </w:object>
       </w:r>
       <w:r>
@@ -4449,10 +4449,10 @@
           <w:szCs w:val="20"/>
         </w:rPr>
         <w:object w:dxaOrig="300" w:dyaOrig="260" w14:anchorId="0FD90E3B">
-          <v:shape id="_x0000_i1080" type="#_x0000_t75" style="width:13.4pt;height:10.9pt" o:ole="">
+          <v:shape id="_x0000_i1080" type="#_x0000_t75" style="width:13.5pt;height:11.25pt" o:ole="">
             <v:imagedata r:id="rId13" o:title=""/>
           </v:shape>
-          <o:OLEObject Type="Embed" ProgID="Equation.DSMT4" ShapeID="_x0000_i1080" DrawAspect="Content" ObjectID="_1558816865" r:id="rId14"/>
+          <o:OLEObject Type="Embed" ProgID="Equation.DSMT4" ShapeID="_x0000_i1080" DrawAspect="Content" ObjectID="_1558883730" r:id="rId14"/>
         </w:object>
       </w:r>
       <w:r>
@@ -4523,10 +4523,10 @@
           <w:szCs w:val="20"/>
         </w:rPr>
         <w:object w:dxaOrig="1280" w:dyaOrig="1320" w14:anchorId="65146A43">
-          <v:shape id="_x0000_i1035" type="#_x0000_t75" style="width:48.55pt;height:50.25pt" o:ole="">
+          <v:shape id="_x0000_i1035" type="#_x0000_t75" style="width:48.75pt;height:50.25pt" o:ole="">
             <v:imagedata r:id="rId15" o:title=""/>
           </v:shape>
-          <o:OLEObject Type="Embed" ProgID="Equation.DSMT4" ShapeID="_x0000_i1035" DrawAspect="Content" ObjectID="_1558816866" r:id="rId16"/>
+          <o:OLEObject Type="Embed" ProgID="Equation.DSMT4" ShapeID="_x0000_i1035" DrawAspect="Content" ObjectID="_1558883731" r:id="rId16"/>
         </w:object>
       </w:r>
       <w:r>
@@ -4681,10 +4681,10 @@
           <w:szCs w:val="20"/>
         </w:rPr>
         <w:object w:dxaOrig="3519" w:dyaOrig="620" w14:anchorId="03876D4D">
-          <v:shape id="_x0000_i1076" type="#_x0000_t75" style="width:146.5pt;height:25.95pt" o:ole="">
+          <v:shape id="_x0000_i1076" type="#_x0000_t75" style="width:146.25pt;height:25.5pt" o:ole="">
             <v:imagedata r:id="rId17" o:title=""/>
           </v:shape>
-          <o:OLEObject Type="Embed" ProgID="Equation.DSMT4" ShapeID="_x0000_i1076" DrawAspect="Content" ObjectID="_1558816867" r:id="rId18"/>
+          <o:OLEObject Type="Embed" ProgID="Equation.DSMT4" ShapeID="_x0000_i1076" DrawAspect="Content" ObjectID="_1558883732" r:id="rId18"/>
         </w:object>
       </w:r>
       <w:r>
@@ -4962,10 +4962,10 @@
           <w:szCs w:val="20"/>
         </w:rPr>
         <w:object w:dxaOrig="220" w:dyaOrig="220" w14:anchorId="29A9BF1F">
-          <v:shape id="_x0000_i1088" type="#_x0000_t75" style="width:10.9pt;height:10.9pt" o:ole="">
+          <v:shape id="_x0000_i1088" type="#_x0000_t75" style="width:11.25pt;height:11.25pt" o:ole="">
             <v:imagedata r:id="rId19" o:title=""/>
           </v:shape>
-          <o:OLEObject Type="Embed" ProgID="Equation.DSMT4" ShapeID="_x0000_i1088" DrawAspect="Content" ObjectID="_1558816868" r:id="rId20"/>
+          <o:OLEObject Type="Embed" ProgID="Equation.DSMT4" ShapeID="_x0000_i1088" DrawAspect="Content" ObjectID="_1558883733" r:id="rId20"/>
         </w:object>
       </w:r>
       <w:r>
@@ -4984,10 +4984,10 @@
           <w:szCs w:val="20"/>
         </w:rPr>
         <w:object w:dxaOrig="940" w:dyaOrig="320" w14:anchorId="58228767">
-          <v:shape id="_x0000_i1090" type="#_x0000_t75" style="width:42.7pt;height:14.25pt" o:ole="">
+          <v:shape id="_x0000_i1090" type="#_x0000_t75" style="width:42.75pt;height:14.25pt" o:ole="">
             <v:imagedata r:id="rId21" o:title=""/>
           </v:shape>
-          <o:OLEObject Type="Embed" ProgID="Equation.DSMT4" ShapeID="_x0000_i1090" DrawAspect="Content" ObjectID="_1558816869" r:id="rId22"/>
+          <o:OLEObject Type="Embed" ProgID="Equation.DSMT4" ShapeID="_x0000_i1090" DrawAspect="Content" ObjectID="_1558883734" r:id="rId22"/>
         </w:object>
       </w:r>
       <w:r>
@@ -5017,10 +5017,10 @@
           <w:szCs w:val="20"/>
         </w:rPr>
         <w:object w:dxaOrig="3620" w:dyaOrig="620" w14:anchorId="11642784">
-          <v:shape id="_x0000_i1151" type="#_x0000_t75" style="width:133.95pt;height:23.45pt" o:ole="">
+          <v:shape id="_x0000_i1151" type="#_x0000_t75" style="width:134.25pt;height:23.25pt" o:ole="">
             <v:imagedata r:id="rId23" o:title=""/>
           </v:shape>
-          <o:OLEObject Type="Embed" ProgID="Equation.DSMT4" ShapeID="_x0000_i1151" DrawAspect="Content" ObjectID="_1558816870" r:id="rId24"/>
+          <o:OLEObject Type="Embed" ProgID="Equation.DSMT4" ShapeID="_x0000_i1151" DrawAspect="Content" ObjectID="_1558883735" r:id="rId24"/>
         </w:object>
       </w:r>
       <w:r>
@@ -5403,10 +5403,10 @@
           <w:szCs w:val="20"/>
         </w:rPr>
         <w:object w:dxaOrig="680" w:dyaOrig="260" w14:anchorId="246C6089">
-          <v:shape id="_x0000_i1164" type="#_x0000_t75" style="width:26.8pt;height:10.05pt" o:ole="">
+          <v:shape id="_x0000_i1164" type="#_x0000_t75" style="width:27pt;height:10.5pt" o:ole="">
             <v:imagedata r:id="rId26" o:title=""/>
           </v:shape>
-          <o:OLEObject Type="Embed" ProgID="Equation.DSMT4" ShapeID="_x0000_i1164" DrawAspect="Content" ObjectID="_1558816871" r:id="rId27"/>
+          <o:OLEObject Type="Embed" ProgID="Equation.DSMT4" ShapeID="_x0000_i1164" DrawAspect="Content" ObjectID="_1558883736" r:id="rId27"/>
         </w:object>
       </w:r>
       <w:r>
@@ -5582,10 +5582,10 @@
           <w:szCs w:val="20"/>
         </w:rPr>
         <w:object w:dxaOrig="440" w:dyaOrig="260" w14:anchorId="0A98E0BD">
-          <v:shape id="_x0000_i1169" type="#_x0000_t75" style="width:21.75pt;height:13.4pt" o:ole="">
+          <v:shape id="_x0000_i1169" type="#_x0000_t75" style="width:21.75pt;height:12.75pt" o:ole="">
             <v:imagedata r:id="rId28" o:title=""/>
           </v:shape>
-          <o:OLEObject Type="Embed" ProgID="Equation.DSMT4" ShapeID="_x0000_i1169" DrawAspect="Content" ObjectID="_1558816872" r:id="rId29"/>
+          <o:OLEObject Type="Embed" ProgID="Equation.DSMT4" ShapeID="_x0000_i1169" DrawAspect="Content" ObjectID="_1558883737" r:id="rId29"/>
         </w:object>
       </w:r>
       <w:r>
@@ -5615,10 +5615,10 @@
           <w:szCs w:val="20"/>
         </w:rPr>
         <w:object w:dxaOrig="3680" w:dyaOrig="740" w14:anchorId="2C573FEA">
-          <v:shape id="_x0000_i1485" type="#_x0000_t75" style="width:184.2pt;height:36.85pt" o:ole="">
+          <v:shape id="_x0000_i1485" type="#_x0000_t75" style="width:183.75pt;height:36.75pt" o:ole="">
             <v:imagedata r:id="rId30" o:title=""/>
           </v:shape>
-          <o:OLEObject Type="Embed" ProgID="Equation.DSMT4" ShapeID="_x0000_i1485" DrawAspect="Content" ObjectID="_1558816873" r:id="rId31"/>
+          <o:OLEObject Type="Embed" ProgID="Equation.DSMT4" ShapeID="_x0000_i1485" DrawAspect="Content" ObjectID="_1558883738" r:id="rId31"/>
         </w:object>
       </w:r>
       <w:r>
@@ -5914,10 +5914,10 @@
           <w:szCs w:val="20"/>
         </w:rPr>
         <w:object w:dxaOrig="1020" w:dyaOrig="320" w14:anchorId="2F9B3268">
-          <v:shape id="_x0000_i1350" type="#_x0000_t75" style="width:51.05pt;height:15.9pt" o:ole="">
+          <v:shape id="_x0000_i1350" type="#_x0000_t75" style="width:51pt;height:15.75pt" o:ole="">
             <v:imagedata r:id="rId32" o:title=""/>
           </v:shape>
-          <o:OLEObject Type="Embed" ProgID="Equation.DSMT4" ShapeID="_x0000_i1350" DrawAspect="Content" ObjectID="_1558816874" r:id="rId33"/>
+          <o:OLEObject Type="Embed" ProgID="Equation.DSMT4" ShapeID="_x0000_i1350" DrawAspect="Content" ObjectID="_1558883739" r:id="rId33"/>
         </w:object>
       </w:r>
       <w:r>
@@ -5944,10 +5944,10 @@
           <w:szCs w:val="20"/>
         </w:rPr>
         <w:object w:dxaOrig="480" w:dyaOrig="279" w14:anchorId="588B4BB5">
-          <v:shape id="_x0000_i1346" type="#_x0000_t75" style="width:24.3pt;height:14.25pt" o:ole="">
+          <v:shape id="_x0000_i1346" type="#_x0000_t75" style="width:24pt;height:14.25pt" o:ole="">
             <v:imagedata r:id="rId34" o:title=""/>
           </v:shape>
-          <o:OLEObject Type="Embed" ProgID="Equation.DSMT4" ShapeID="_x0000_i1346" DrawAspect="Content" ObjectID="_1558816875" r:id="rId35"/>
+          <o:OLEObject Type="Embed" ProgID="Equation.DSMT4" ShapeID="_x0000_i1346" DrawAspect="Content" ObjectID="_1558883740" r:id="rId35"/>
         </w:object>
       </w:r>
       <w:r>
@@ -5966,10 +5966,10 @@
           <w:szCs w:val="20"/>
         </w:rPr>
         <w:object w:dxaOrig="1040" w:dyaOrig="320" w14:anchorId="0CF40C18">
-          <v:shape id="_x0000_i1347" type="#_x0000_t75" style="width:51.9pt;height:15.9pt" o:ole="">
+          <v:shape id="_x0000_i1347" type="#_x0000_t75" style="width:51.75pt;height:15.75pt" o:ole="">
             <v:imagedata r:id="rId36" o:title=""/>
           </v:shape>
-          <o:OLEObject Type="Embed" ProgID="Equation.DSMT4" ShapeID="_x0000_i1347" DrawAspect="Content" ObjectID="_1558816876" r:id="rId37"/>
+          <o:OLEObject Type="Embed" ProgID="Equation.DSMT4" ShapeID="_x0000_i1347" DrawAspect="Content" ObjectID="_1558883741" r:id="rId37"/>
         </w:object>
       </w:r>
       <w:r>
@@ -5991,7 +5991,7 @@
           <v:shape id="_x0000_i1348" type="#_x0000_t75" style="width:21.75pt;height:14.25pt" o:ole="">
             <v:imagedata r:id="rId38" o:title=""/>
           </v:shape>
-          <o:OLEObject Type="Embed" ProgID="Equation.DSMT4" ShapeID="_x0000_i1348" DrawAspect="Content" ObjectID="_1558816877" r:id="rId39"/>
+          <o:OLEObject Type="Embed" ProgID="Equation.DSMT4" ShapeID="_x0000_i1348" DrawAspect="Content" ObjectID="_1558883742" r:id="rId39"/>
         </w:object>
       </w:r>
       <w:r>
@@ -6010,10 +6010,10 @@
           <w:szCs w:val="20"/>
         </w:rPr>
         <w:object w:dxaOrig="620" w:dyaOrig="320" w14:anchorId="4284121E">
-          <v:shape id="_x0000_i1349" type="#_x0000_t75" style="width:31pt;height:15.9pt" o:ole="">
+          <v:shape id="_x0000_i1349" type="#_x0000_t75" style="width:30.75pt;height:15.75pt" o:ole="">
             <v:imagedata r:id="rId40" o:title=""/>
           </v:shape>
-          <o:OLEObject Type="Embed" ProgID="Equation.DSMT4" ShapeID="_x0000_i1349" DrawAspect="Content" ObjectID="_1558816878" r:id="rId41"/>
+          <o:OLEObject Type="Embed" ProgID="Equation.DSMT4" ShapeID="_x0000_i1349" DrawAspect="Content" ObjectID="_1558883743" r:id="rId41"/>
         </w:object>
       </w:r>
       <w:r>
@@ -6130,10 +6130,10 @@
           <w:szCs w:val="20"/>
         </w:rPr>
         <w:object w:dxaOrig="1440" w:dyaOrig="360" w14:anchorId="174F76AA">
-          <v:shape id="_x0000_i1248" type="#_x0000_t75" style="width:63.65pt;height:15.9pt" o:ole="">
+          <v:shape id="_x0000_i1248" type="#_x0000_t75" style="width:63.75pt;height:15.75pt" o:ole="">
             <v:imagedata r:id="rId42" o:title=""/>
           </v:shape>
-          <o:OLEObject Type="Embed" ProgID="Equation.DSMT4" ShapeID="_x0000_i1248" DrawAspect="Content" ObjectID="_1558816879" r:id="rId43"/>
+          <o:OLEObject Type="Embed" ProgID="Equation.DSMT4" ShapeID="_x0000_i1248" DrawAspect="Content" ObjectID="_1558883744" r:id="rId43"/>
         </w:object>
       </w:r>
       <w:r>
@@ -6202,10 +6202,10 @@
           <w:szCs w:val="20"/>
         </w:rPr>
         <w:object w:dxaOrig="560" w:dyaOrig="320" w14:anchorId="1308770A">
-          <v:shape id="_x0000_i1266" type="#_x0000_t75" style="width:27.65pt;height:15.9pt" o:ole="">
+          <v:shape id="_x0000_i1266" type="#_x0000_t75" style="width:27.75pt;height:15.75pt" o:ole="">
             <v:imagedata r:id="rId44" o:title=""/>
           </v:shape>
-          <o:OLEObject Type="Embed" ProgID="Equation.DSMT4" ShapeID="_x0000_i1266" DrawAspect="Content" ObjectID="_1558816880" r:id="rId45"/>
+          <o:OLEObject Type="Embed" ProgID="Equation.DSMT4" ShapeID="_x0000_i1266" DrawAspect="Content" ObjectID="_1558883745" r:id="rId45"/>
         </w:object>
       </w:r>
       <w:r>
@@ -6224,10 +6224,10 @@
           <w:szCs w:val="20"/>
         </w:rPr>
         <w:object w:dxaOrig="639" w:dyaOrig="320" w14:anchorId="240C5C8E">
-          <v:shape id="_x0000_i1267" type="#_x0000_t75" style="width:31.8pt;height:15.9pt" o:ole="">
+          <v:shape id="_x0000_i1267" type="#_x0000_t75" style="width:32.25pt;height:15.75pt" o:ole="">
             <v:imagedata r:id="rId46" o:title=""/>
           </v:shape>
-          <o:OLEObject Type="Embed" ProgID="Equation.DSMT4" ShapeID="_x0000_i1267" DrawAspect="Content" ObjectID="_1558816881" r:id="rId47"/>
+          <o:OLEObject Type="Embed" ProgID="Equation.DSMT4" ShapeID="_x0000_i1267" DrawAspect="Content" ObjectID="_1558883746" r:id="rId47"/>
         </w:object>
       </w:r>
       <w:r>
@@ -6288,10 +6288,10 @@
           <w:szCs w:val="20"/>
         </w:rPr>
         <w:object w:dxaOrig="200" w:dyaOrig="320" w14:anchorId="44A5D11D">
-          <v:shape id="_x0000_i1280" type="#_x0000_t75" style="width:10.05pt;height:15.9pt" o:ole="">
+          <v:shape id="_x0000_i1280" type="#_x0000_t75" style="width:9.75pt;height:15.75pt" o:ole="">
             <v:imagedata r:id="rId48" o:title=""/>
           </v:shape>
-          <o:OLEObject Type="Embed" ProgID="Equation.DSMT4" ShapeID="_x0000_i1280" DrawAspect="Content" ObjectID="_1558816882" r:id="rId49"/>
+          <o:OLEObject Type="Embed" ProgID="Equation.DSMT4" ShapeID="_x0000_i1280" DrawAspect="Content" ObjectID="_1558883747" r:id="rId49"/>
         </w:object>
       </w:r>
       <w:r>
@@ -6322,10 +6322,10 @@
           <w:szCs w:val="20"/>
         </w:rPr>
         <w:object w:dxaOrig="1420" w:dyaOrig="380" w14:anchorId="2059E983">
-          <v:shape id="_x0000_i1289" type="#_x0000_t75" style="width:71.15pt;height:19.25pt" o:ole="">
+          <v:shape id="_x0000_i1289" type="#_x0000_t75" style="width:71.25pt;height:18.75pt" o:ole="">
             <v:imagedata r:id="rId50" o:title=""/>
           </v:shape>
-          <o:OLEObject Type="Embed" ProgID="Equation.DSMT4" ShapeID="_x0000_i1289" DrawAspect="Content" ObjectID="_1558816883" r:id="rId51"/>
+          <o:OLEObject Type="Embed" ProgID="Equation.DSMT4" ShapeID="_x0000_i1289" DrawAspect="Content" ObjectID="_1558883748" r:id="rId51"/>
         </w:object>
       </w:r>
       <w:r>
@@ -6371,10 +6371,10 @@
           <w:szCs w:val="20"/>
         </w:rPr>
         <w:object w:dxaOrig="200" w:dyaOrig="320" w14:anchorId="1BE052E1">
-          <v:shape id="_x0000_i1368" type="#_x0000_t75" style="width:10.05pt;height:15.9pt" o:ole="">
+          <v:shape id="_x0000_i1368" type="#_x0000_t75" style="width:9.75pt;height:15.75pt" o:ole="">
             <v:imagedata r:id="rId52" o:title=""/>
           </v:shape>
-          <o:OLEObject Type="Embed" ProgID="Equation.DSMT4" ShapeID="_x0000_i1368" DrawAspect="Content" ObjectID="_1558816884" r:id="rId53"/>
+          <o:OLEObject Type="Embed" ProgID="Equation.DSMT4" ShapeID="_x0000_i1368" DrawAspect="Content" ObjectID="_1558883749" r:id="rId53"/>
         </w:object>
       </w:r>
       <w:r>
@@ -6418,10 +6418,10 @@
           <w:szCs w:val="20"/>
         </w:rPr>
         <w:object w:dxaOrig="400" w:dyaOrig="320" w14:anchorId="08CD9A7F">
-          <v:shape id="_x0000_i1371" type="#_x0000_t75" style="width:20.1pt;height:15.9pt" o:ole="">
+          <v:shape id="_x0000_i1371" type="#_x0000_t75" style="width:20.25pt;height:15.75pt" o:ole="">
             <v:imagedata r:id="rId54" o:title=""/>
           </v:shape>
-          <o:OLEObject Type="Embed" ProgID="Equation.DSMT4" ShapeID="_x0000_i1371" DrawAspect="Content" ObjectID="_1558816885" r:id="rId55"/>
+          <o:OLEObject Type="Embed" ProgID="Equation.DSMT4" ShapeID="_x0000_i1371" DrawAspect="Content" ObjectID="_1558883750" r:id="rId55"/>
         </w:object>
       </w:r>
     </w:p>
@@ -6442,10 +6442,10 @@
           <w:szCs w:val="20"/>
         </w:rPr>
         <w:object w:dxaOrig="1200" w:dyaOrig="360" w14:anchorId="5A0B17BC">
-          <v:shape id="_x0000_i1378" type="#_x0000_t75" style="width:60.3pt;height:18.4pt" o:ole="">
+          <v:shape id="_x0000_i1378" type="#_x0000_t75" style="width:60pt;height:18pt" o:ole="">
             <v:imagedata r:id="rId56" o:title=""/>
           </v:shape>
-          <o:OLEObject Type="Embed" ProgID="Equation.DSMT4" ShapeID="_x0000_i1378" DrawAspect="Content" ObjectID="_1558816886" r:id="rId57"/>
+          <o:OLEObject Type="Embed" ProgID="Equation.DSMT4" ShapeID="_x0000_i1378" DrawAspect="Content" ObjectID="_1558883751" r:id="rId57"/>
         </w:object>
       </w:r>
       <w:r>
@@ -6464,10 +6464,10 @@
           <w:szCs w:val="20"/>
         </w:rPr>
         <w:object w:dxaOrig="240" w:dyaOrig="220" w14:anchorId="6B2AF3CB">
-          <v:shape id="_x0000_i1379" type="#_x0000_t75" style="width:11.7pt;height:10.9pt" o:ole="">
+          <v:shape id="_x0000_i1379" type="#_x0000_t75" style="width:12pt;height:11.25pt" o:ole="">
             <v:imagedata r:id="rId58" o:title=""/>
           </v:shape>
-          <o:OLEObject Type="Embed" ProgID="Equation.DSMT4" ShapeID="_x0000_i1379" DrawAspect="Content" ObjectID="_1558816887" r:id="rId59"/>
+          <o:OLEObject Type="Embed" ProgID="Equation.DSMT4" ShapeID="_x0000_i1379" DrawAspect="Content" ObjectID="_1558883752" r:id="rId59"/>
         </w:object>
       </w:r>
       <w:r>
@@ -6486,10 +6486,10 @@
           <w:szCs w:val="20"/>
         </w:rPr>
         <w:object w:dxaOrig="180" w:dyaOrig="220" w14:anchorId="5C4063EA">
-          <v:shape id="_x0000_i1381" type="#_x0000_t75" style="width:9.2pt;height:10.9pt" o:ole="">
+          <v:shape id="_x0000_i1381" type="#_x0000_t75" style="width:9pt;height:11.25pt" o:ole="">
             <v:imagedata r:id="rId60" o:title=""/>
           </v:shape>
-          <o:OLEObject Type="Embed" ProgID="Equation.DSMT4" ShapeID="_x0000_i1381" DrawAspect="Content" ObjectID="_1558816888" r:id="rId61"/>
+          <o:OLEObject Type="Embed" ProgID="Equation.DSMT4" ShapeID="_x0000_i1381" DrawAspect="Content" ObjectID="_1558883753" r:id="rId61"/>
         </w:object>
       </w:r>
       <w:r>
@@ -6718,10 +6718,10 @@
           <w:szCs w:val="20"/>
         </w:rPr>
         <w:object w:dxaOrig="920" w:dyaOrig="320" w14:anchorId="673927E5">
-          <v:shape id="_x0000_i1403" type="#_x0000_t75" style="width:46.05pt;height:15.9pt" o:ole="">
+          <v:shape id="_x0000_i1403" type="#_x0000_t75" style="width:45.75pt;height:15.75pt" o:ole="">
             <v:imagedata r:id="rId63" o:title=""/>
           </v:shape>
-          <o:OLEObject Type="Embed" ProgID="Equation.DSMT4" ShapeID="_x0000_i1403" DrawAspect="Content" ObjectID="_1558816889" r:id="rId64"/>
+          <o:OLEObject Type="Embed" ProgID="Equation.DSMT4" ShapeID="_x0000_i1403" DrawAspect="Content" ObjectID="_1558883754" r:id="rId64"/>
         </w:object>
       </w:r>
       <w:r>
@@ -6817,10 +6817,10 @@
           <w:szCs w:val="20"/>
         </w:rPr>
         <w:object w:dxaOrig="240" w:dyaOrig="360" w14:anchorId="3DE7DB68">
-          <v:shape id="_x0000_i1422" type="#_x0000_t75" style="width:11.7pt;height:18.4pt" o:ole="">
+          <v:shape id="_x0000_i1422" type="#_x0000_t75" style="width:12pt;height:18pt" o:ole="">
             <v:imagedata r:id="rId65" o:title=""/>
           </v:shape>
-          <o:OLEObject Type="Embed" ProgID="Equation.DSMT4" ShapeID="_x0000_i1422" DrawAspect="Content" ObjectID="_1558816890" r:id="rId66"/>
+          <o:OLEObject Type="Embed" ProgID="Equation.DSMT4" ShapeID="_x0000_i1422" DrawAspect="Content" ObjectID="_1558883755" r:id="rId66"/>
         </w:object>
       </w:r>
       <w:r>
@@ -6929,10 +6929,10 @@
           <w:szCs w:val="20"/>
         </w:rPr>
         <w:object w:dxaOrig="380" w:dyaOrig="360" w14:anchorId="1189DCAE">
-          <v:shape id="_x0000_i1435" type="#_x0000_t75" style="width:19.25pt;height:18.4pt" o:ole="">
+          <v:shape id="_x0000_i1435" type="#_x0000_t75" style="width:18.75pt;height:18pt" o:ole="">
             <v:imagedata r:id="rId67" o:title=""/>
           </v:shape>
-          <o:OLEObject Type="Embed" ProgID="Equation.DSMT4" ShapeID="_x0000_i1435" DrawAspect="Content" ObjectID="_1558816891" r:id="rId68"/>
+          <o:OLEObject Type="Embed" ProgID="Equation.DSMT4" ShapeID="_x0000_i1435" DrawAspect="Content" ObjectID="_1558883756" r:id="rId68"/>
         </w:object>
       </w:r>
       <w:r>
@@ -6983,10 +6983,10 @@
           <w:szCs w:val="20"/>
         </w:rPr>
         <w:object w:dxaOrig="260" w:dyaOrig="360" w14:anchorId="4F249AAF">
-          <v:shape id="_x0000_i1439" type="#_x0000_t75" style="width:13.4pt;height:18.4pt" o:ole="">
+          <v:shape id="_x0000_i1439" type="#_x0000_t75" style="width:12.75pt;height:18pt" o:ole="">
             <v:imagedata r:id="rId69" o:title=""/>
           </v:shape>
-          <o:OLEObject Type="Embed" ProgID="Equation.DSMT4" ShapeID="_x0000_i1439" DrawAspect="Content" ObjectID="_1558816892" r:id="rId70"/>
+          <o:OLEObject Type="Embed" ProgID="Equation.DSMT4" ShapeID="_x0000_i1439" DrawAspect="Content" ObjectID="_1558883757" r:id="rId70"/>
         </w:object>
       </w:r>
       <w:r>
@@ -7017,10 +7017,10 @@
           <w:szCs w:val="20"/>
         </w:rPr>
         <w:object w:dxaOrig="2340" w:dyaOrig="380" w14:anchorId="57469937">
-          <v:shape id="_x0000_i1474" type="#_x0000_t75" style="width:117.2pt;height:19.25pt" o:ole="">
+          <v:shape id="_x0000_i1474" type="#_x0000_t75" style="width:117pt;height:18.75pt" o:ole="">
             <v:imagedata r:id="rId71" o:title=""/>
           </v:shape>
-          <o:OLEObject Type="Embed" ProgID="Equation.DSMT4" ShapeID="_x0000_i1474" DrawAspect="Content" ObjectID="_1558816893" r:id="rId72"/>
+          <o:OLEObject Type="Embed" ProgID="Equation.DSMT4" ShapeID="_x0000_i1474" DrawAspect="Content" ObjectID="_1558883758" r:id="rId72"/>
         </w:object>
       </w:r>
       <w:r>
@@ -7047,7 +7047,7 @@
           <w:sz w:val="20"/>
           <w:szCs w:val="20"/>
         </w:rPr>
-        <w:t>a</w:t>
+        <w:t>A</w:t>
       </w:r>
       <w:r>
         <w:rPr>
@@ -7077,10 +7077,10 @@
           <w:szCs w:val="20"/>
         </w:rPr>
         <w:object w:dxaOrig="3560" w:dyaOrig="380" w14:anchorId="7CF2A022">
-          <v:shape id="_x0000_i1499" type="#_x0000_t75" style="width:178.35pt;height:19.25pt" o:ole="">
+          <v:shape id="_x0000_i1499" type="#_x0000_t75" style="width:177.75pt;height:18.75pt" o:ole="">
             <v:imagedata r:id="rId73" o:title=""/>
           </v:shape>
-          <o:OLEObject Type="Embed" ProgID="Equation.DSMT4" ShapeID="_x0000_i1499" DrawAspect="Content" ObjectID="_1558816894" r:id="rId74"/>
+          <o:OLEObject Type="Embed" ProgID="Equation.DSMT4" ShapeID="_x0000_i1499" DrawAspect="Content" ObjectID="_1558883759" r:id="rId74"/>
         </w:object>
       </w:r>
       <w:r>
@@ -7125,10 +7125,10 @@
           <w:szCs w:val="20"/>
         </w:rPr>
         <w:object w:dxaOrig="240" w:dyaOrig="360" w14:anchorId="66DA468D">
-          <v:shape id="_x0000_i1492" type="#_x0000_t75" style="width:11.7pt;height:18.4pt" o:ole="">
+          <v:shape id="_x0000_i1492" type="#_x0000_t75" style="width:12pt;height:18pt" o:ole="">
             <v:imagedata r:id="rId75" o:title=""/>
           </v:shape>
-          <o:OLEObject Type="Embed" ProgID="Equation.DSMT4" ShapeID="_x0000_i1492" DrawAspect="Content" ObjectID="_1558816895" r:id="rId76"/>
+          <o:OLEObject Type="Embed" ProgID="Equation.DSMT4" ShapeID="_x0000_i1492" DrawAspect="Content" ObjectID="_1558883760" r:id="rId76"/>
         </w:object>
       </w:r>
       <w:r>
@@ -7147,10 +7147,10 @@
           <w:szCs w:val="20"/>
         </w:rPr>
         <w:object w:dxaOrig="380" w:dyaOrig="360" w14:anchorId="24B90303">
-          <v:shape id="_x0000_i1493" type="#_x0000_t75" style="width:19.25pt;height:18.4pt" o:ole="">
+          <v:shape id="_x0000_i1493" type="#_x0000_t75" style="width:18.75pt;height:18pt" o:ole="">
             <v:imagedata r:id="rId67" o:title=""/>
           </v:shape>
-          <o:OLEObject Type="Embed" ProgID="Equation.DSMT4" ShapeID="_x0000_i1493" DrawAspect="Content" ObjectID="_1558816896" r:id="rId77"/>
+          <o:OLEObject Type="Embed" ProgID="Equation.DSMT4" ShapeID="_x0000_i1493" DrawAspect="Content" ObjectID="_1558883761" r:id="rId77"/>
         </w:object>
       </w:r>
       <w:r>
@@ -7186,10 +7186,10 @@
           <w:szCs w:val="20"/>
         </w:rPr>
         <w:object w:dxaOrig="260" w:dyaOrig="380" w14:anchorId="07B635F7">
-          <v:shape id="_x0000_i1494" type="#_x0000_t75" style="width:13.4pt;height:19.25pt" o:ole="">
+          <v:shape id="_x0000_i1494" type="#_x0000_t75" style="width:12.75pt;height:18.75pt" o:ole="">
             <v:imagedata r:id="rId78" o:title=""/>
           </v:shape>
-          <o:OLEObject Type="Embed" ProgID="Equation.DSMT4" ShapeID="_x0000_i1494" DrawAspect="Content" ObjectID="_1558816897" r:id="rId79"/>
+          <o:OLEObject Type="Embed" ProgID="Equation.DSMT4" ShapeID="_x0000_i1494" DrawAspect="Content" ObjectID="_1558883762" r:id="rId79"/>
         </w:object>
       </w:r>
       <w:r>
@@ -7271,10 +7271,10 @@
           <w:szCs w:val="20"/>
         </w:rPr>
         <w:object w:dxaOrig="2079" w:dyaOrig="380" w14:anchorId="086D055C">
-          <v:shape id="_x0000_i1503" type="#_x0000_t75" style="width:103.8pt;height:19.25pt" o:ole="">
+          <v:shape id="_x0000_i1503" type="#_x0000_t75" style="width:104.25pt;height:18.75pt" o:ole="">
             <v:imagedata r:id="rId80" o:title=""/>
           </v:shape>
-          <o:OLEObject Type="Embed" ProgID="Equation.DSMT4" ShapeID="_x0000_i1503" DrawAspect="Content" ObjectID="_1558816898" r:id="rId81"/>
+          <o:OLEObject Type="Embed" ProgID="Equation.DSMT4" ShapeID="_x0000_i1503" DrawAspect="Content" ObjectID="_1558883763" r:id="rId81"/>
         </w:object>
       </w:r>
       <w:r>
@@ -7306,10 +7306,10 @@
           <w:szCs w:val="20"/>
         </w:rPr>
         <w:object w:dxaOrig="3080" w:dyaOrig="380" w14:anchorId="336F54F6">
-          <v:shape id="_x0000_i1513" type="#_x0000_t75" style="width:154.05pt;height:19.25pt" o:ole="">
+          <v:shape id="_x0000_i1513" type="#_x0000_t75" style="width:153.75pt;height:18.75pt" o:ole="">
             <v:imagedata r:id="rId82" o:title=""/>
           </v:shape>
-          <o:OLEObject Type="Embed" ProgID="Equation.DSMT4" ShapeID="_x0000_i1513" DrawAspect="Content" ObjectID="_1558816899" r:id="rId83"/>
+          <o:OLEObject Type="Embed" ProgID="Equation.DSMT4" ShapeID="_x0000_i1513" DrawAspect="Content" ObjectID="_1558883764" r:id="rId83"/>
         </w:object>
       </w:r>
       <w:r>
@@ -7355,10 +7355,10 @@
           <w:szCs w:val="20"/>
         </w:rPr>
         <w:object w:dxaOrig="220" w:dyaOrig="360" w14:anchorId="3F2879EF">
-          <v:shape id="_x0000_i1518" type="#_x0000_t75" style="width:10.9pt;height:18.4pt" o:ole="">
+          <v:shape id="_x0000_i1518" type="#_x0000_t75" style="width:11.25pt;height:18pt" o:ole="">
             <v:imagedata r:id="rId84" o:title=""/>
           </v:shape>
-          <o:OLEObject Type="Embed" ProgID="Equation.DSMT4" ShapeID="_x0000_i1518" DrawAspect="Content" ObjectID="_1558816900" r:id="rId85"/>
+          <o:OLEObject Type="Embed" ProgID="Equation.DSMT4" ShapeID="_x0000_i1518" DrawAspect="Content" ObjectID="_1558883765" r:id="rId85"/>
         </w:object>
       </w:r>
       <w:r>
@@ -7409,10 +7409,10 @@
           <w:szCs w:val="20"/>
         </w:rPr>
         <w:object w:dxaOrig="859" w:dyaOrig="360" w14:anchorId="1CD112D2">
-          <v:shape id="_x0000_i1520" type="#_x0000_t75" style="width:42.7pt;height:18.4pt" o:ole="">
+          <v:shape id="_x0000_i1520" type="#_x0000_t75" style="width:42.75pt;height:18pt" o:ole="">
             <v:imagedata r:id="rId86" o:title=""/>
           </v:shape>
-          <o:OLEObject Type="Embed" ProgID="Equation.DSMT4" ShapeID="_x0000_i1520" DrawAspect="Content" ObjectID="_1558816901" r:id="rId87"/>
+          <o:OLEObject Type="Embed" ProgID="Equation.DSMT4" ShapeID="_x0000_i1520" DrawAspect="Content" ObjectID="_1558883766" r:id="rId87"/>
         </w:object>
       </w:r>
       <w:r>
@@ -7431,10 +7431,10 @@
           <w:szCs w:val="20"/>
         </w:rPr>
         <w:object w:dxaOrig="800" w:dyaOrig="360" w14:anchorId="354B2A5A">
-          <v:shape id="_x0000_i1537" type="#_x0000_t75" style="width:40.2pt;height:18.4pt" o:ole="">
+          <v:shape id="_x0000_i1537" type="#_x0000_t75" style="width:39.75pt;height:18pt" o:ole="">
             <v:imagedata r:id="rId88" o:title=""/>
           </v:shape>
-          <o:OLEObject Type="Embed" ProgID="Equation.DSMT4" ShapeID="_x0000_i1537" DrawAspect="Content" ObjectID="_1558816902" r:id="rId89"/>
+          <o:OLEObject Type="Embed" ProgID="Equation.DSMT4" ShapeID="_x0000_i1537" DrawAspect="Content" ObjectID="_1558883767" r:id="rId89"/>
         </w:object>
       </w:r>
       <w:r>
@@ -7461,10 +7461,10 @@
           <w:szCs w:val="20"/>
         </w:rPr>
         <w:object w:dxaOrig="240" w:dyaOrig="260" w14:anchorId="0CD3CF1D">
-          <v:shape id="_x0000_i1527" type="#_x0000_t75" style="width:11.7pt;height:13.4pt" o:ole="">
+          <v:shape id="_x0000_i1527" type="#_x0000_t75" style="width:12pt;height:12.75pt" o:ole="">
             <v:imagedata r:id="rId90" o:title=""/>
           </v:shape>
-          <o:OLEObject Type="Embed" ProgID="Equation.DSMT4" ShapeID="_x0000_i1527" DrawAspect="Content" ObjectID="_1558816903" r:id="rId91"/>
+          <o:OLEObject Type="Embed" ProgID="Equation.DSMT4" ShapeID="_x0000_i1527" DrawAspect="Content" ObjectID="_1558883768" r:id="rId91"/>
         </w:object>
       </w:r>
       <w:r>
@@ -7483,10 +7483,10 @@
           <w:szCs w:val="20"/>
         </w:rPr>
         <w:object w:dxaOrig="180" w:dyaOrig="320" w14:anchorId="318516E0">
-          <v:shape id="_x0000_i1528" type="#_x0000_t75" style="width:9.2pt;height:15.9pt" o:ole="">
+          <v:shape id="_x0000_i1528" type="#_x0000_t75" style="width:9pt;height:15.75pt" o:ole="">
             <v:imagedata r:id="rId92" o:title=""/>
           </v:shape>
-          <o:OLEObject Type="Embed" ProgID="Equation.DSMT4" ShapeID="_x0000_i1528" DrawAspect="Content" ObjectID="_1558816904" r:id="rId93"/>
+          <o:OLEObject Type="Embed" ProgID="Equation.DSMT4" ShapeID="_x0000_i1528" DrawAspect="Content" ObjectID="_1558883769" r:id="rId93"/>
         </w:object>
       </w:r>
       <w:r>
@@ -7537,10 +7537,10 @@
           <w:szCs w:val="20"/>
         </w:rPr>
         <w:object w:dxaOrig="800" w:dyaOrig="360" w14:anchorId="3BD8CD0F">
-          <v:shape id="_x0000_i1548" type="#_x0000_t75" style="width:40.2pt;height:18.4pt" o:ole="">
+          <v:shape id="_x0000_i1548" type="#_x0000_t75" style="width:39.75pt;height:18pt" o:ole="">
             <v:imagedata r:id="rId94" o:title=""/>
           </v:shape>
-          <o:OLEObject Type="Embed" ProgID="Equation.DSMT4" ShapeID="_x0000_i1548" DrawAspect="Content" ObjectID="_1558816905" r:id="rId95"/>
+          <o:OLEObject Type="Embed" ProgID="Equation.DSMT4" ShapeID="_x0000_i1548" DrawAspect="Content" ObjectID="_1558883770" r:id="rId95"/>
         </w:object>
       </w:r>
       <w:r>
@@ -7577,11 +7577,11 @@
           <w:sz w:val="20"/>
           <w:szCs w:val="20"/>
         </w:rPr>
-        <w:object w:dxaOrig="2240" w:dyaOrig="680" w14:anchorId="40C54B2E">
-          <v:shape id="_x0000_i1579" type="#_x0000_t75" style="width:112.2pt;height:34.35pt" o:ole="">
+        <w:object w:dxaOrig="3680" w:dyaOrig="680" w14:anchorId="40C54B2E">
+          <v:shape id="_x0000_i1622" type="#_x0000_t75" style="width:183.75pt;height:33.75pt" o:ole="">
             <v:imagedata r:id="rId96" o:title=""/>
           </v:shape>
-          <o:OLEObject Type="Embed" ProgID="Equation.DSMT4" ShapeID="_x0000_i1579" DrawAspect="Content" ObjectID="_1558816906" r:id="rId97"/>
+          <o:OLEObject Type="Embed" ProgID="Equation.DSMT4" ShapeID="_x0000_i1622" DrawAspect="Content" ObjectID="_1558883771" r:id="rId97"/>
         </w:object>
       </w:r>
       <w:r>
@@ -7590,7 +7590,15 @@
           <w:sz w:val="20"/>
           <w:szCs w:val="20"/>
         </w:rPr>
-        <w:t xml:space="preserve">           (10)</w:t>
+        <w:t xml:space="preserve">  </w:t>
+      </w:r>
+      <w:r>
+        <w:rPr>
+          <w:rFonts w:ascii="Times New Roman" w:hAnsi="Times New Roman" w:cs="Times New Roman"/>
+          <w:sz w:val="20"/>
+          <w:szCs w:val="20"/>
+        </w:rPr>
+        <w:t>(10)</w:t>
       </w:r>
     </w:p>
     <w:p>
@@ -7618,10 +7626,10 @@
           <w:szCs w:val="20"/>
         </w:rPr>
         <w:object w:dxaOrig="499" w:dyaOrig="320" w14:anchorId="63DF79C7">
-          <v:shape id="_x0000_i1580" type="#_x0000_t75" style="width:25.1pt;height:15.9pt" o:ole="">
+          <v:shape id="_x0000_i1580" type="#_x0000_t75" style="width:24.75pt;height:15.75pt" o:ole="">
             <v:imagedata r:id="rId98" o:title=""/>
           </v:shape>
-          <o:OLEObject Type="Embed" ProgID="Equation.DSMT4" ShapeID="_x0000_i1580" DrawAspect="Content" ObjectID="_1558816907" r:id="rId99"/>
+          <o:OLEObject Type="Embed" ProgID="Equation.DSMT4" ShapeID="_x0000_i1580" DrawAspect="Content" ObjectID="_1558883772" r:id="rId99"/>
         </w:object>
       </w:r>
       <w:r>
@@ -7656,10 +7664,10 @@
           <w:szCs w:val="20"/>
         </w:rPr>
         <w:object w:dxaOrig="180" w:dyaOrig="320" w14:anchorId="0C8766B7">
-          <v:shape id="_x0000_i1590" type="#_x0000_t75" style="width:9.2pt;height:15.9pt" o:ole="">
+          <v:shape id="_x0000_i1590" type="#_x0000_t75" style="width:9pt;height:15.75pt" o:ole="">
             <v:imagedata r:id="rId92" o:title=""/>
           </v:shape>
-          <o:OLEObject Type="Embed" ProgID="Equation.DSMT4" ShapeID="_x0000_i1590" DrawAspect="Content" ObjectID="_1558816908" r:id="rId100"/>
+          <o:OLEObject Type="Embed" ProgID="Equation.DSMT4" ShapeID="_x0000_i1590" DrawAspect="Content" ObjectID="_1558883773" r:id="rId100"/>
         </w:object>
       </w:r>
       <w:r>
@@ -7689,10 +7697,10 @@
           <w:szCs w:val="20"/>
         </w:rPr>
         <w:object w:dxaOrig="2000" w:dyaOrig="680" w14:anchorId="4BA76542">
-          <v:shape id="_x0000_i1593" type="#_x0000_t75" style="width:99.65pt;height:34.35pt" o:ole="">
+          <v:shape id="_x0000_i1593" type="#_x0000_t75" style="width:99.75pt;height:33.75pt" o:ole="">
             <v:imagedata r:id="rId101" o:title=""/>
           </v:shape>
-          <o:OLEObject Type="Embed" ProgID="Equation.DSMT4" ShapeID="_x0000_i1593" DrawAspect="Content" ObjectID="_1558816909" r:id="rId102"/>
+          <o:OLEObject Type="Embed" ProgID="Equation.DSMT4" ShapeID="_x0000_i1593" DrawAspect="Content" ObjectID="_1558883774" r:id="rId102"/>
         </w:object>
       </w:r>
       <w:r>
@@ -7752,10 +7760,10 @@
           <w:szCs w:val="20"/>
         </w:rPr>
         <w:object w:dxaOrig="1120" w:dyaOrig="620" w14:anchorId="10FEE8B9">
-          <v:shape id="_x0000_i1596" type="#_x0000_t75" style="width:56.1pt;height:31pt" o:ole="">
+          <v:shape id="_x0000_i1596" type="#_x0000_t75" style="width:56.25pt;height:30.75pt" o:ole="">
             <v:imagedata r:id="rId103" o:title=""/>
           </v:shape>
-          <o:OLEObject Type="Embed" ProgID="Equation.DSMT4" ShapeID="_x0000_i1596" DrawAspect="Content" ObjectID="_1558816910" r:id="rId104"/>
+          <o:OLEObject Type="Embed" ProgID="Equation.DSMT4" ShapeID="_x0000_i1596" DrawAspect="Content" ObjectID="_1558883775" r:id="rId104"/>
         </w:object>
       </w:r>
       <w:r>
@@ -7834,10 +7842,10 @@
           <w:szCs w:val="20"/>
         </w:rPr>
         <w:object w:dxaOrig="600" w:dyaOrig="360" w14:anchorId="15C91BAC">
-          <v:shape id="_x0000_i1611" type="#_x0000_t75" style="width:30.15pt;height:18.4pt" o:ole="">
+          <v:shape id="_x0000_i1611" type="#_x0000_t75" style="width:30pt;height:18pt" o:ole="">
             <v:imagedata r:id="rId105" o:title=""/>
           </v:shape>
-          <o:OLEObject Type="Embed" ProgID="Equation.DSMT4" ShapeID="_x0000_i1611" DrawAspect="Content" ObjectID="_1558816911" r:id="rId106"/>
+          <o:OLEObject Type="Embed" ProgID="Equation.DSMT4" ShapeID="_x0000_i1611" DrawAspect="Content" ObjectID="_1558883776" r:id="rId106"/>
         </w:object>
       </w:r>
       <w:r>
@@ -7888,10 +7896,10 @@
           <w:szCs w:val="20"/>
         </w:rPr>
         <w:object w:dxaOrig="220" w:dyaOrig="360" w14:anchorId="67ADBBBA">
-          <v:shape id="_x0000_i1602" type="#_x0000_t75" style="width:10.9pt;height:18.4pt" o:ole="">
+          <v:shape id="_x0000_i1602" type="#_x0000_t75" style="width:11.25pt;height:18pt" o:ole="">
             <v:imagedata r:id="rId84" o:title=""/>
           </v:shape>
-          <o:OLEObject Type="Embed" ProgID="Equation.DSMT4" ShapeID="_x0000_i1602" DrawAspect="Content" ObjectID="_1558816912" r:id="rId107"/>
+          <o:OLEObject Type="Embed" ProgID="Equation.DSMT4" ShapeID="_x0000_i1602" DrawAspect="Content" ObjectID="_1558883777" r:id="rId107"/>
         </w:object>
       </w:r>
       <w:r>
@@ -7909,6 +7917,14 @@
           <w:szCs w:val="20"/>
         </w:rPr>
         <w:t xml:space="preserve"> </w:t>
+      </w:r>
+      <w:r>
+        <w:rPr>
+          <w:rFonts w:ascii="Times New Roman" w:hAnsi="Times New Roman" w:cs="Times New Roman"/>
+          <w:sz w:val="20"/>
+          <w:szCs w:val="20"/>
+        </w:rPr>
+        <w:t>Furthermore, we obtain which minimizes the weighted least squares problem:</w:t>
       </w:r>
     </w:p>
     <w:p>
@@ -7929,10 +7945,10 @@
           <w:szCs w:val="20"/>
         </w:rPr>
         <w:object w:dxaOrig="2700" w:dyaOrig="680" w14:anchorId="466018E5">
-          <v:shape id="_x0000_i1608" type="#_x0000_t75" style="width:134.8pt;height:34.35pt" o:ole="">
+          <v:shape id="_x0000_i1608" type="#_x0000_t75" style="width:135pt;height:33.75pt" o:ole="">
             <v:imagedata r:id="rId108" o:title=""/>
           </v:shape>
-          <o:OLEObject Type="Embed" ProgID="Equation.DSMT4" ShapeID="_x0000_i1608" DrawAspect="Content" ObjectID="_1558816913" r:id="rId109"/>
+          <o:OLEObject Type="Embed" ProgID="Equation.DSMT4" ShapeID="_x0000_i1608" DrawAspect="Content" ObjectID="_1558883778" r:id="rId109"/>
         </w:object>
       </w:r>
       <w:r>
@@ -7941,78 +7957,518 @@
           <w:sz w:val="20"/>
           <w:szCs w:val="20"/>
         </w:rPr>
-        <w:t xml:space="preserve">       </w:t>
-      </w:r>
+        <w:t xml:space="preserve">       (12)</w:t>
+      </w:r>
+    </w:p>
+    <w:p>
+      <w:pPr>
+        <w:spacing w:line="320" w:lineRule="exact"/>
+        <w:rPr>
+          <w:rFonts w:ascii="Times New Roman" w:hAnsi="Times New Roman" w:cs="Times New Roman"/>
+          <w:sz w:val="20"/>
+          <w:szCs w:val="20"/>
+        </w:rPr>
+      </w:pPr>
+      <w:r>
+        <w:rPr>
+          <w:rFonts w:ascii="Times New Roman" w:hAnsi="Times New Roman" w:cs="Times New Roman" w:hint="eastAsia"/>
+          <w:sz w:val="20"/>
+          <w:szCs w:val="20"/>
+        </w:rPr>
+        <w:t>N</w:t>
+      </w:r>
+      <w:r>
+        <w:rPr>
+          <w:rFonts w:ascii="Times New Roman" w:hAnsi="Times New Roman" w:cs="Times New Roman"/>
+          <w:sz w:val="20"/>
+          <w:szCs w:val="20"/>
+        </w:rPr>
+        <w:t>o</w:t>
+      </w:r>
+      <w:r>
+        <w:rPr>
+          <w:rFonts w:ascii="Times New Roman" w:hAnsi="Times New Roman" w:cs="Times New Roman"/>
+          <w:sz w:val="20"/>
+          <w:szCs w:val="20"/>
+        </w:rPr>
+        <w:t xml:space="preserve">te that </w:t>
+      </w:r>
+      <w:r>
+        <w:rPr>
+          <w:rFonts w:ascii="Times New Roman" w:hAnsi="Times New Roman" w:cs="Times New Roman"/>
+          <w:sz w:val="20"/>
+          <w:szCs w:val="20"/>
+        </w:rPr>
+        <w:t xml:space="preserve">we consider that </w:t>
+      </w:r>
+      <w:r>
+        <w:rPr>
+          <w:rFonts w:ascii="Times New Roman" w:hAnsi="Times New Roman" w:cs="Times New Roman"/>
+          <w:position w:val="-12"/>
+          <w:sz w:val="20"/>
+          <w:szCs w:val="20"/>
+        </w:rPr>
+        <w:object w:dxaOrig="560" w:dyaOrig="360" w14:anchorId="490E4B07">
+          <v:shape id="_x0000_i1625" type="#_x0000_t75" style="width:27.75pt;height:18pt" o:ole="">
+            <v:imagedata r:id="rId110" o:title=""/>
+          </v:shape>
+          <o:OLEObject Type="Embed" ProgID="Equation.DSMT4" ShapeID="_x0000_i1625" DrawAspect="Content" ObjectID="_1558883779" r:id="rId111"/>
+        </w:object>
+      </w:r>
+      <w:r>
+        <w:rPr>
+          <w:rFonts w:ascii="Times New Roman" w:hAnsi="Times New Roman" w:cs="Times New Roman"/>
+          <w:sz w:val="20"/>
+          <w:szCs w:val="20"/>
+        </w:rPr>
+        <w:t xml:space="preserve"> is normally distributed, then </w:t>
+      </w:r>
+      <w:r>
+        <w:rPr>
+          <w:rFonts w:ascii="Times New Roman" w:hAnsi="Times New Roman" w:cs="Times New Roman"/>
+          <w:position w:val="-12"/>
+          <w:sz w:val="20"/>
+          <w:szCs w:val="20"/>
+        </w:rPr>
+        <w:object w:dxaOrig="600" w:dyaOrig="360" w14:anchorId="2F9DCEA0">
+          <v:shape id="_x0000_i1627" type="#_x0000_t75" style="width:30pt;height:18pt" o:ole="">
+            <v:imagedata r:id="rId112" o:title=""/>
+          </v:shape>
+          <o:OLEObject Type="Embed" ProgID="Equation.DSMT4" ShapeID="_x0000_i1627" DrawAspect="Content" ObjectID="_1558883780" r:id="rId113"/>
+        </w:object>
+      </w:r>
+      <w:r>
+        <w:rPr>
+          <w:rFonts w:ascii="Times New Roman" w:hAnsi="Times New Roman" w:cs="Times New Roman"/>
+          <w:sz w:val="20"/>
+          <w:szCs w:val="20"/>
+        </w:rPr>
+        <w:t xml:space="preserve"> is constant, which means that the </w:t>
+      </w:r>
+      <w:r>
+        <w:rPr>
+          <w:rFonts w:ascii="Times New Roman" w:hAnsi="Times New Roman" w:cs="Times New Roman"/>
+          <w:sz w:val="20"/>
+          <w:szCs w:val="20"/>
+        </w:rPr>
+        <w:t xml:space="preserve">equation (12) is the same as normal least squares minimization. </w:t>
+      </w:r>
+    </w:p>
+    <w:p>
+      <w:pPr>
+        <w:spacing w:line="320" w:lineRule="exact"/>
+        <w:rPr>
+          <w:rFonts w:ascii="Times New Roman" w:hAnsi="Times New Roman" w:cs="Times New Roman"/>
+          <w:sz w:val="20"/>
+          <w:szCs w:val="20"/>
+        </w:rPr>
+      </w:pPr>
+      <w:r>
+        <w:rPr>
+          <w:rFonts w:ascii="Times New Roman" w:hAnsi="Times New Roman" w:cs="Times New Roman"/>
+          <w:sz w:val="20"/>
+          <w:szCs w:val="20"/>
+        </w:rPr>
+        <w:t xml:space="preserve">  </w:t>
+      </w:r>
+      <w:r>
+        <w:rPr>
+          <w:rFonts w:ascii="Times New Roman" w:hAnsi="Times New Roman" w:cs="Times New Roman"/>
+          <w:sz w:val="20"/>
+          <w:szCs w:val="20"/>
+        </w:rPr>
+        <w:t>Since</w:t>
+      </w:r>
+      <w:r>
+        <w:rPr>
+          <w:rFonts w:ascii="Times New Roman" w:hAnsi="Times New Roman" w:cs="Times New Roman"/>
+          <w:sz w:val="20"/>
+          <w:szCs w:val="20"/>
+        </w:rPr>
+        <w:t xml:space="preserve"> equation (12) </w:t>
+      </w:r>
+      <w:r>
+        <w:rPr>
+          <w:rFonts w:ascii="Times New Roman" w:hAnsi="Times New Roman" w:cs="Times New Roman"/>
+          <w:sz w:val="20"/>
+          <w:szCs w:val="20"/>
+        </w:rPr>
+        <w:t xml:space="preserve">is nonlinear in </w:t>
+      </w:r>
+      <w:r>
+        <w:rPr>
+          <w:rFonts w:ascii="Times New Roman" w:hAnsi="Times New Roman" w:cs="Times New Roman"/>
+          <w:position w:val="-10"/>
+          <w:sz w:val="20"/>
+          <w:szCs w:val="20"/>
+        </w:rPr>
+        <w:object w:dxaOrig="200" w:dyaOrig="320" w14:anchorId="3156EDBE">
+          <v:shape id="_x0000_i1636" type="#_x0000_t75" style="width:9.75pt;height:15.75pt" o:ole="">
+            <v:imagedata r:id="rId114" o:title=""/>
+          </v:shape>
+          <o:OLEObject Type="Embed" ProgID="Equation.DSMT4" ShapeID="_x0000_i1636" DrawAspect="Content" ObjectID="_1558883781" r:id="rId115"/>
+        </w:object>
+      </w:r>
+      <w:r>
+        <w:rPr>
+          <w:rFonts w:ascii="Times New Roman" w:hAnsi="Times New Roman" w:cs="Times New Roman"/>
+          <w:sz w:val="20"/>
+          <w:szCs w:val="20"/>
+        </w:rPr>
+        <w:t xml:space="preserve">, we use the Gauss-Newton method to </w:t>
+      </w:r>
+      <w:r>
+        <w:rPr>
+          <w:rFonts w:ascii="Times New Roman" w:hAnsi="Times New Roman" w:cs="Times New Roman"/>
+          <w:sz w:val="20"/>
+          <w:szCs w:val="20"/>
+        </w:rPr>
+        <w:t xml:space="preserve">iteratively solve it. </w:t>
+      </w:r>
+      <w:r>
+        <w:rPr>
+          <w:rFonts w:ascii="Times New Roman" w:hAnsi="Times New Roman" w:cs="Times New Roman"/>
+          <w:sz w:val="20"/>
+          <w:szCs w:val="20"/>
+        </w:rPr>
+        <w:t xml:space="preserve">For this, we linearize around the current state by computing the first order Taylor approximation of </w:t>
+      </w:r>
+      <w:r>
+        <w:rPr>
+          <w:rFonts w:ascii="Times New Roman" w:hAnsi="Times New Roman" w:cs="Times New Roman"/>
+          <w:position w:val="-12"/>
+          <w:sz w:val="20"/>
+          <w:szCs w:val="20"/>
+        </w:rPr>
+        <w:object w:dxaOrig="540" w:dyaOrig="360" w14:anchorId="2CB69F87">
+          <v:shape id="_x0000_i1639" type="#_x0000_t75" style="width:27pt;height:18pt" o:ole="">
+            <v:imagedata r:id="rId116" o:title=""/>
+          </v:shape>
+          <o:OLEObject Type="Embed" ProgID="Equation.DSMT4" ShapeID="_x0000_i1639" DrawAspect="Content" ObjectID="_1558883782" r:id="rId117"/>
+        </w:object>
+      </w:r>
+      <w:r>
+        <w:rPr>
+          <w:rFonts w:ascii="Times New Roman" w:hAnsi="Times New Roman" w:cs="Times New Roman"/>
+          <w:sz w:val="20"/>
+          <w:szCs w:val="20"/>
+        </w:rPr>
+        <w:t>:</w:t>
+      </w:r>
+    </w:p>
+    <w:p>
+      <w:pPr>
+        <w:wordWrap w:val="0"/>
+        <w:spacing w:line="320" w:lineRule="exact"/>
+        <w:jc w:val="right"/>
+        <w:rPr>
+          <w:rFonts w:ascii="Times New Roman" w:hAnsi="Times New Roman" w:cs="Times New Roman"/>
+          <w:sz w:val="20"/>
+          <w:szCs w:val="20"/>
+        </w:rPr>
+      </w:pPr>
+      <w:r>
+        <w:rPr>
+          <w:rFonts w:ascii="Times New Roman" w:hAnsi="Times New Roman" w:cs="Times New Roman"/>
+          <w:position w:val="-12"/>
+          <w:sz w:val="20"/>
+          <w:szCs w:val="20"/>
+        </w:rPr>
+        <w:object w:dxaOrig="2740" w:dyaOrig="360" w14:anchorId="520440F6">
+          <v:shape id="_x0000_i1646" type="#_x0000_t75" style="width:137.25pt;height:18pt" o:ole="">
+            <v:imagedata r:id="rId118" o:title=""/>
+          </v:shape>
+          <o:OLEObject Type="Embed" ProgID="Equation.DSMT4" ShapeID="_x0000_i1646" DrawAspect="Content" ObjectID="_1558883783" r:id="rId119"/>
+        </w:object>
+      </w:r>
+      <w:r>
+        <w:rPr>
+          <w:rFonts w:ascii="Times New Roman" w:hAnsi="Times New Roman" w:cs="Times New Roman"/>
+          <w:sz w:val="20"/>
+          <w:szCs w:val="20"/>
+        </w:rPr>
+        <w:t xml:space="preserve">        (13)</w:t>
+      </w:r>
+    </w:p>
+    <w:p>
+      <w:pPr>
+        <w:spacing w:line="320" w:lineRule="exact"/>
+        <w:rPr>
+          <w:rFonts w:ascii="Times New Roman" w:hAnsi="Times New Roman" w:cs="Times New Roman"/>
+          <w:sz w:val="20"/>
+          <w:szCs w:val="20"/>
+        </w:rPr>
+      </w:pPr>
+      <w:r>
+        <w:rPr>
+          <w:rFonts w:ascii="Times New Roman" w:hAnsi="Times New Roman" w:cs="Times New Roman"/>
+          <w:sz w:val="20"/>
+          <w:szCs w:val="20"/>
+        </w:rPr>
+        <w:t xml:space="preserve">Where </w:t>
+      </w:r>
+      <w:r>
+        <w:rPr>
+          <w:rFonts w:ascii="Times New Roman" w:hAnsi="Times New Roman" w:cs="Times New Roman"/>
+          <w:position w:val="-12"/>
+          <w:sz w:val="20"/>
+          <w:szCs w:val="20"/>
+        </w:rPr>
+        <w:object w:dxaOrig="900" w:dyaOrig="380" w14:anchorId="72FF842F">
+          <v:shape id="_x0000_i1649" type="#_x0000_t75" style="width:45pt;height:18.75pt" o:ole="">
+            <v:imagedata r:id="rId120" o:title=""/>
+          </v:shape>
+          <o:OLEObject Type="Embed" ProgID="Equation.DSMT4" ShapeID="_x0000_i1649" DrawAspect="Content" ObjectID="_1558883784" r:id="rId121"/>
+        </w:object>
+      </w:r>
+      <w:r>
+        <w:rPr>
+          <w:rFonts w:ascii="Times New Roman" w:hAnsi="Times New Roman" w:cs="Times New Roman"/>
+          <w:sz w:val="20"/>
+          <w:szCs w:val="20"/>
+        </w:rPr>
+        <w:t>is computed with the chain-rule:</w:t>
+      </w:r>
+    </w:p>
+    <w:p>
+      <w:pPr>
+        <w:wordWrap w:val="0"/>
+        <w:jc w:val="right"/>
+        <w:rPr>
+          <w:rFonts w:ascii="Times New Roman" w:hAnsi="Times New Roman" w:cs="Times New Roman"/>
+          <w:sz w:val="20"/>
+          <w:szCs w:val="20"/>
+        </w:rPr>
+      </w:pPr>
+      <w:r>
+        <w:rPr>
+          <w:rFonts w:ascii="Times New Roman" w:hAnsi="Times New Roman" w:cs="Times New Roman"/>
+          <w:position w:val="-30"/>
+          <w:sz w:val="20"/>
+          <w:szCs w:val="20"/>
+        </w:rPr>
+        <w:object w:dxaOrig="1540" w:dyaOrig="680" w14:anchorId="410A4E05">
+          <v:shape id="_x0000_i1655" type="#_x0000_t75" style="width:77.25pt;height:33.75pt" o:ole="">
+            <v:imagedata r:id="rId122" o:title=""/>
+          </v:shape>
+          <o:OLEObject Type="Embed" ProgID="Equation.DSMT4" ShapeID="_x0000_i1655" DrawAspect="Content" ObjectID="_1558883785" r:id="rId123"/>
+        </w:object>
+      </w:r>
+      <w:r>
+        <w:rPr>
+          <w:rFonts w:ascii="Times New Roman" w:hAnsi="Times New Roman" w:cs="Times New Roman"/>
+          <w:sz w:val="20"/>
+          <w:szCs w:val="20"/>
+        </w:rPr>
+        <w:t xml:space="preserve">             </w:t>
+      </w:r>
+      <w:r>
+        <w:rPr>
+          <w:rFonts w:ascii="Times New Roman" w:hAnsi="Times New Roman" w:cs="Times New Roman"/>
+          <w:sz w:val="20"/>
+          <w:szCs w:val="20"/>
+        </w:rPr>
+        <w:t>(14)</w:t>
+      </w:r>
+    </w:p>
+    <w:p>
+      <w:pPr>
+        <w:spacing w:line="320" w:lineRule="exact"/>
+        <w:rPr>
+          <w:rFonts w:ascii="Times New Roman" w:hAnsi="Times New Roman" w:cs="Times New Roman"/>
+          <w:sz w:val="20"/>
+          <w:szCs w:val="20"/>
+        </w:rPr>
+      </w:pPr>
+      <w:r>
+        <w:rPr>
+          <w:rFonts w:ascii="Times New Roman" w:hAnsi="Times New Roman" w:cs="Times New Roman"/>
+          <w:sz w:val="20"/>
+          <w:szCs w:val="20"/>
+        </w:rPr>
+        <w:t>In conjunction with</w:t>
+      </w:r>
+      <w:r>
+        <w:rPr>
+          <w:rFonts w:ascii="Times New Roman" w:hAnsi="Times New Roman" w:cs="Times New Roman"/>
+          <w:sz w:val="20"/>
+          <w:szCs w:val="20"/>
+        </w:rPr>
+        <w:t xml:space="preserve"> </w:t>
+      </w:r>
+      <w:r>
+        <w:rPr>
+          <w:rFonts w:ascii="Times New Roman" w:hAnsi="Times New Roman" w:cs="Times New Roman"/>
+          <w:sz w:val="20"/>
+          <w:szCs w:val="20"/>
+        </w:rPr>
+        <w:t xml:space="preserve">equation (3) and </w:t>
+      </w:r>
+      <w:r>
+        <w:rPr>
+          <w:rFonts w:ascii="Times New Roman" w:hAnsi="Times New Roman" w:cs="Times New Roman"/>
+          <w:sz w:val="20"/>
+          <w:szCs w:val="20"/>
+        </w:rPr>
+        <w:t xml:space="preserve">the basic </w:t>
+      </w:r>
+      <w:r>
+        <w:rPr>
+          <w:rFonts w:ascii="Times New Roman" w:hAnsi="Times New Roman" w:cs="Times New Roman"/>
+          <w:sz w:val="20"/>
+          <w:szCs w:val="20"/>
+        </w:rPr>
+        <w:t>Lie algebra</w:t>
+      </w:r>
+      <w:r>
+        <w:rPr>
+          <w:rFonts w:ascii="Times New Roman" w:hAnsi="Times New Roman" w:cs="Times New Roman"/>
+          <w:sz w:val="20"/>
+          <w:szCs w:val="20"/>
+        </w:rPr>
+        <w:t xml:space="preserve"> theory</w:t>
+      </w:r>
+      <w:r>
+        <w:rPr>
+          <w:rFonts w:ascii="Times New Roman" w:hAnsi="Times New Roman" w:cs="Times New Roman"/>
+          <w:sz w:val="20"/>
+          <w:szCs w:val="20"/>
+        </w:rPr>
+        <w:t xml:space="preserve">, we can get the full </w:t>
+      </w:r>
+      <w:r>
+        <w:rPr>
+          <w:rFonts w:ascii="Times New Roman" w:hAnsi="Times New Roman" w:cs="Times New Roman"/>
+          <w:sz w:val="20"/>
+          <w:szCs w:val="20"/>
+        </w:rPr>
+        <w:t>Jacobian matrix</w:t>
+      </w:r>
+      <w:r>
+        <w:rPr>
+          <w:rFonts w:ascii="Times New Roman" w:hAnsi="Times New Roman" w:cs="Times New Roman"/>
+          <w:sz w:val="20"/>
+          <w:szCs w:val="20"/>
+        </w:rPr>
+        <w:t>:</w:t>
+      </w:r>
+    </w:p>
+    <w:p>
+      <w:pPr>
+        <w:rPr>
+          <w:rFonts w:ascii="Times New Roman" w:hAnsi="Times New Roman" w:cs="Times New Roman"/>
+          <w:sz w:val="20"/>
+          <w:szCs w:val="20"/>
+        </w:rPr>
+      </w:pPr>
+      <w:r>
+        <w:rPr>
+          <w:rFonts w:ascii="Times New Roman" w:hAnsi="Times New Roman" w:cs="Times New Roman"/>
+          <w:position w:val="-102"/>
+          <w:sz w:val="20"/>
+          <w:szCs w:val="20"/>
+        </w:rPr>
+        <w:object w:dxaOrig="4680" w:dyaOrig="2160" w14:anchorId="36361237">
+          <v:shape id="_x0000_i1667" type="#_x0000_t75" style="width:217.5pt;height:100.5pt" o:ole="">
+            <v:imagedata r:id="rId124" o:title=""/>
+          </v:shape>
+          <o:OLEObject Type="Embed" ProgID="Equation.DSMT4" ShapeID="_x0000_i1667" DrawAspect="Content" ObjectID="_1558883786" r:id="rId125"/>
+        </w:object>
+      </w:r>
+      <w:r>
+        <w:rPr>
+          <w:rFonts w:ascii="Times New Roman" w:hAnsi="Times New Roman" w:cs="Times New Roman"/>
+          <w:sz w:val="20"/>
+          <w:szCs w:val="20"/>
+        </w:rPr>
+        <w:t>(15)</w:t>
+      </w:r>
+    </w:p>
+    <w:p>
+      <w:pPr>
+        <w:spacing w:line="320" w:lineRule="exact"/>
+        <w:rPr>
+          <w:rFonts w:ascii="Times New Roman" w:hAnsi="Times New Roman" w:cs="Times New Roman"/>
+          <w:sz w:val="20"/>
+          <w:szCs w:val="20"/>
+        </w:rPr>
+      </w:pPr>
+      <w:r>
+        <w:rPr>
+          <w:rFonts w:ascii="Times New Roman" w:hAnsi="Times New Roman" w:cs="Times New Roman" w:hint="eastAsia"/>
+          <w:sz w:val="20"/>
+          <w:szCs w:val="20"/>
+        </w:rPr>
+        <w:t xml:space="preserve"> </w:t>
+      </w:r>
+      <w:r>
+        <w:rPr>
+          <w:rFonts w:ascii="Times New Roman" w:hAnsi="Times New Roman" w:cs="Times New Roman"/>
+          <w:sz w:val="20"/>
+          <w:szCs w:val="20"/>
+        </w:rPr>
+        <w:t xml:space="preserve"> With the approach described so far, the camera motion can be estimated accurately by the RGB-D frames which contain both color and depth image.</w:t>
+      </w:r>
+    </w:p>
+    <w:p>
+      <w:pPr>
+        <w:pStyle w:val="a7"/>
+        <w:numPr>
+          <w:ilvl w:val="0"/>
+          <w:numId w:val="7"/>
+        </w:numPr>
+        <w:spacing w:line="320" w:lineRule="exact"/>
+        <w:ind w:firstLineChars="0"/>
+        <w:rPr>
+          <w:rFonts w:ascii="Times New Roman" w:hAnsi="Times New Roman" w:cs="Times New Roman"/>
+          <w:i/>
+          <w:color w:val="FF0000"/>
+          <w:sz w:val="20"/>
+          <w:szCs w:val="20"/>
+        </w:rPr>
+      </w:pPr>
+      <w:r>
+        <w:rPr>
+          <w:rFonts w:ascii="Times New Roman" w:hAnsi="Times New Roman" w:cs="Times New Roman"/>
+          <w:i/>
+          <w:color w:val="FF0000"/>
+          <w:sz w:val="20"/>
+          <w:szCs w:val="20"/>
+        </w:rPr>
+        <w:t>M</w:t>
+      </w:r>
+      <w:r>
+        <w:rPr>
+          <w:rFonts w:ascii="Times New Roman" w:hAnsi="Times New Roman" w:cs="Times New Roman" w:hint="eastAsia"/>
+          <w:i/>
+          <w:color w:val="FF0000"/>
+          <w:sz w:val="20"/>
+          <w:szCs w:val="20"/>
+        </w:rPr>
+        <w:t>o</w:t>
+      </w:r>
+      <w:r>
+        <w:rPr>
+          <w:rFonts w:ascii="Times New Roman" w:hAnsi="Times New Roman" w:cs="Times New Roman"/>
+          <w:i/>
+          <w:color w:val="FF0000"/>
+          <w:sz w:val="20"/>
+          <w:szCs w:val="20"/>
+        </w:rPr>
+        <w:t>tion Estimation</w:t>
+      </w:r>
+    </w:p>
+    <w:p>
+      <w:pPr>
+        <w:spacing w:line="320" w:lineRule="exact"/>
+        <w:rPr>
+          <w:rFonts w:ascii="Times New Roman" w:hAnsi="Times New Roman" w:cs="Times New Roman"/>
+          <w:sz w:val="20"/>
+          <w:szCs w:val="20"/>
+        </w:rPr>
+      </w:pPr>
       <w:bookmarkStart w:id="0" w:name="_GoBack"/>
       <w:bookmarkEnd w:id="0"/>
-      <w:r>
-        <w:rPr>
-          <w:rFonts w:ascii="Times New Roman" w:hAnsi="Times New Roman" w:cs="Times New Roman"/>
-          <w:sz w:val="20"/>
-          <w:szCs w:val="20"/>
-        </w:rPr>
-        <w:t>(12)</w:t>
-      </w:r>
-    </w:p>
-    <w:p>
-      <w:pPr>
-        <w:spacing w:line="320" w:lineRule="exact"/>
-        <w:rPr>
-          <w:rFonts w:ascii="Times New Roman" w:hAnsi="Times New Roman" w:cs="Times New Roman"/>
-          <w:sz w:val="20"/>
-          <w:szCs w:val="20"/>
-        </w:rPr>
-      </w:pPr>
-    </w:p>
-    <w:p>
-      <w:pPr>
-        <w:spacing w:line="320" w:lineRule="exact"/>
-        <w:rPr>
-          <w:rFonts w:ascii="Times New Roman" w:hAnsi="Times New Roman" w:cs="Times New Roman"/>
-          <w:sz w:val="20"/>
-          <w:szCs w:val="20"/>
-        </w:rPr>
-      </w:pPr>
-    </w:p>
-    <w:p>
-      <w:pPr>
-        <w:spacing w:line="320" w:lineRule="exact"/>
-        <w:rPr>
-          <w:rFonts w:ascii="Times New Roman" w:hAnsi="Times New Roman" w:cs="Times New Roman"/>
-          <w:sz w:val="20"/>
-          <w:szCs w:val="20"/>
-        </w:rPr>
-      </w:pPr>
-    </w:p>
-    <w:p>
-      <w:pPr>
-        <w:spacing w:line="320" w:lineRule="exact"/>
-        <w:rPr>
-          <w:rFonts w:ascii="Times New Roman" w:hAnsi="Times New Roman" w:cs="Times New Roman"/>
-          <w:sz w:val="20"/>
-          <w:szCs w:val="20"/>
-        </w:rPr>
-      </w:pPr>
-    </w:p>
-    <w:p>
-      <w:pPr>
-        <w:spacing w:line="320" w:lineRule="exact"/>
-        <w:rPr>
-          <w:rFonts w:ascii="Times New Roman" w:hAnsi="Times New Roman" w:cs="Times New Roman"/>
-          <w:sz w:val="20"/>
-          <w:szCs w:val="20"/>
-        </w:rPr>
-      </w:pPr>
-    </w:p>
-    <w:p>
-      <w:pPr>
-        <w:spacing w:line="320" w:lineRule="exact"/>
-        <w:rPr>
-          <w:rFonts w:ascii="Times New Roman" w:hAnsi="Times New Roman" w:cs="Times New Roman"/>
-          <w:sz w:val="20"/>
-          <w:szCs w:val="20"/>
-        </w:rPr>
-      </w:pPr>
     </w:p>
     <w:p>
       <w:pPr>
@@ -8524,16 +8980,7 @@
           <w:sz w:val="16"/>
           <w:szCs w:val="20"/>
         </w:rPr>
-        <w:t xml:space="preserve">Kneip, Laurent, M. Chli, and R. Siegwart. "Robust Real-Time </w:t>
-      </w:r>
-      <w:r>
-        <w:rPr>
-          <w:rFonts w:ascii="Times New Roman" w:hAnsi="Times New Roman" w:cs="Times New Roman"/>
-          <w:sz w:val="16"/>
-          <w:szCs w:val="20"/>
-        </w:rPr>
-        <w:lastRenderedPageBreak/>
-        <w:t>Visual Odometry with a Single Camera and an IMU." British Machine Vision Conference 2011.</w:t>
+        <w:t>Kneip, Laurent, M. Chli, and R. Siegwart. "Robust Real-Time Visual Odometry with a Single Camera and an IMU." British Machine Vision Conference 2011.</w:t>
       </w:r>
       <w:bookmarkEnd w:id="5"/>
     </w:p>
@@ -10392,7 +10839,7 @@
 </file>
 
 <file path=customXml/itemProps1.xml><?xml version="1.0" encoding="utf-8"?>
-<ds:datastoreItem xmlns:ds="http://schemas.openxmlformats.org/officeDocument/2006/customXml" ds:itemID="{E67C146F-A7C1-4D49-BEF3-45C554FC2E87}">
+<ds:datastoreItem xmlns:ds="http://schemas.openxmlformats.org/officeDocument/2006/customXml" ds:itemID="{CF94405F-7834-4AAB-970E-12E0D1EEBE9F}">
   <ds:schemaRefs>
     <ds:schemaRef ds:uri="http://schemas.openxmlformats.org/officeDocument/2006/bibliography"/>
   </ds:schemaRefs>

</xml_diff>